<commit_message>
vault backup: 2024-08-17 02:52:13
</commit_message>
<xml_diff>
--- a/language/2024-08-16.docx
+++ b/language/2024-08-16.docx
@@ -5,19 +5,73 @@
     <w:p>
       <w:pPr>
         <w:rPr>
+          <w:rFonts w:eastAsia="DengXian" w:hint="eastAsia"/>
+          <w:b/>
+          <w:bCs/>
+        </w:rPr>
+      </w:pPr>
+      <w:r>
+        <w:rPr>
           <w:rFonts w:eastAsia="DengXian"/>
           <w:b/>
           <w:bCs/>
-        </w:rPr>
-      </w:pPr>
+          <w:highlight w:val="green"/>
+        </w:rPr>
+        <w:t xml:space="preserve">Carry Trade That </w:t>
+      </w:r>
       <w:r>
         <w:rPr>
           <w:rFonts w:eastAsia="DengXian"/>
           <w:b/>
           <w:bCs/>
-          <w:highlight w:val="green"/>
-        </w:rPr>
-        <w:t>Carry Trade That Blew Up Markets Is Attracting Hedge Funds Again</w:t>
+          <w:color w:val="FF0000"/>
+          <w:highlight w:val="green"/>
+        </w:rPr>
+        <w:t xml:space="preserve">Blew Up </w:t>
+      </w:r>
+      <w:r>
+        <w:rPr>
+          <w:rFonts w:eastAsia="DengXian"/>
+          <w:b/>
+          <w:bCs/>
+          <w:highlight w:val="green"/>
+        </w:rPr>
+        <w:t>Markets Is Attracting Hedge Funds Again</w:t>
+      </w:r>
+      <w:r>
+        <w:rPr>
+          <w:rFonts w:eastAsia="DengXian" w:hint="eastAsia"/>
+          <w:b/>
+          <w:bCs/>
+        </w:rPr>
+        <w:t xml:space="preserve"> </w:t>
+      </w:r>
+      <w:r>
+        <w:rPr>
+          <w:rFonts w:eastAsia="DengXian" w:hint="eastAsia"/>
+          <w:b/>
+          <w:bCs/>
+          <w:highlight w:val="green"/>
+        </w:rPr>
+        <w:t>重啓市場的套利交易正在</w:t>
+      </w:r>
+      <w:r>
+        <w:rPr>
+          <w:rFonts w:eastAsia="DengXian" w:hint="eastAsia"/>
+          <w:b/>
+          <w:bCs/>
+          <w:highlight w:val="green"/>
+        </w:rPr>
+        <w:t>重新</w:t>
+      </w:r>
+      <w:r>
+        <w:rPr>
+          <w:rFonts w:eastAsia="DengXian" w:hint="eastAsia"/>
+          <w:b/>
+          <w:bCs/>
+          <w:highlight w:val="green"/>
+        </w:rPr>
+        <w:t>吸引風險投資基金</w:t>
       </w:r>
     </w:p>
     <w:p>
@@ -77,7 +131,7 @@
     <w:p>
       <w:pPr>
         <w:rPr>
-          <w:rFonts w:eastAsia="DengXian" w:hint="eastAsia"/>
+          <w:rFonts w:eastAsia="DengXian"/>
           <w:highlight w:val="green"/>
         </w:rPr>
       </w:pPr>
@@ -219,7 +273,7 @@
     <w:p>
       <w:pPr>
         <w:rPr>
-          <w:rFonts w:eastAsia="DengXian" w:hint="eastAsia"/>
+          <w:rFonts w:eastAsia="DengXian"/>
         </w:rPr>
       </w:pPr>
       <w:r>
@@ -261,7 +315,7 @@
     <w:p>
       <w:pPr>
         <w:rPr>
-          <w:rFonts w:eastAsia="DengXian" w:hint="eastAsia"/>
+          <w:rFonts w:eastAsia="DengXian"/>
         </w:rPr>
       </w:pPr>
       <w:r>
@@ -325,7 +379,7 @@
     <w:p>
       <w:pPr>
         <w:rPr>
-          <w:rFonts w:eastAsia="DengXian" w:hint="eastAsia"/>
+          <w:rFonts w:eastAsia="DengXian"/>
         </w:rPr>
       </w:pPr>
       <w:r>
@@ -406,7 +460,7 @@
     <w:p>
       <w:pPr>
         <w:rPr>
-          <w:rFonts w:eastAsia="DengXian" w:hint="eastAsia"/>
+          <w:rFonts w:eastAsia="DengXian"/>
         </w:rPr>
       </w:pPr>
       <w:r>
@@ -619,11 +673,49 @@
     </w:p>
     <w:p>
       <w:r>
-        <w:t xml:space="preserve"> “The big over-hang short yen position has been wiped out, but this market is extremely fragile,” says Foster at Nomura.</w:t>
+        <w:t xml:space="preserve"> “</w:t>
+      </w:r>
+      <w:r>
+        <w:rPr>
+          <w:highlight w:val="green"/>
+        </w:rPr>
+        <w:t xml:space="preserve">The big </w:t>
+      </w:r>
+      <w:r>
+        <w:rPr>
+          <w:color w:val="FF0000"/>
+          <w:highlight w:val="green"/>
+        </w:rPr>
+        <w:t xml:space="preserve">over-hang </w:t>
+      </w:r>
+      <w:r>
+        <w:rPr>
+          <w:highlight w:val="green"/>
+        </w:rPr>
+        <w:t>short yen position has been wiped out, but this market is extremely fragile</w:t>
+      </w:r>
+      <w:r>
+        <w:rPr>
+          <w:rFonts w:hint="eastAsia"/>
+        </w:rPr>
+        <w:t xml:space="preserve"> </w:t>
+      </w:r>
+      <w:r>
+        <w:rPr>
+          <w:rFonts w:hint="eastAsia"/>
+          <w:highlight w:val="green"/>
+        </w:rPr>
+        <w:t>大的短期日元價位已經被抹除，但市場仍然非常脆弱</w:t>
+      </w:r>
+      <w:r>
+        <w:t>,” says Foster at Nomura.</w:t>
       </w:r>
     </w:p>
     <w:p>
       <w:r>
+        <w:rPr>
+          <w:noProof/>
+        </w:rPr>
         <w:lastRenderedPageBreak/>
         <w:drawing>
           <wp:inline distT="0" distB="0" distL="0" distR="0" wp14:anchorId="7936829F" wp14:editId="3B3DF3D1">
@@ -688,146 +780,147 @@
         </w:r>
       </w:hyperlink>
       <w:r>
-        <w:t>, which showed speculative traders pulling back sharply on bearish yen bets during the week to Aug. 6.</w:t>
-      </w:r>
-    </w:p>
-    <w:tbl>
-      <w:tblPr>
-        <w:tblW w:w="9270" w:type="dxa"/>
-        <w:tblBorders>
-          <w:top w:val="single" w:sz="2" w:space="0" w:color="auto"/>
-          <w:left w:val="single" w:sz="2" w:space="0" w:color="auto"/>
-          <w:bottom w:val="single" w:sz="2" w:space="0" w:color="auto"/>
-          <w:right w:val="single" w:sz="2" w:space="0" w:color="auto"/>
-        </w:tblBorders>
-        <w:tblCellMar>
-          <w:top w:w="15" w:type="dxa"/>
-          <w:left w:w="15" w:type="dxa"/>
-          <w:bottom w:w="15" w:type="dxa"/>
-          <w:right w:w="15" w:type="dxa"/>
-        </w:tblCellMar>
-        <w:tblLook w:val="04A0" w:firstRow="1" w:lastRow="0" w:firstColumn="1" w:lastColumn="0" w:noHBand="0" w:noVBand="1"/>
-      </w:tblPr>
-      <w:tblGrid>
-        <w:gridCol w:w="9270"/>
-      </w:tblGrid>
-      <w:tr>
-        <w:tc>
-          <w:tcPr>
-            <w:tcW w:w="0" w:type="auto"/>
-            <w:tcBorders>
-              <w:top w:val="single" w:sz="2" w:space="0" w:color="E5E7EB"/>
-              <w:left w:val="single" w:sz="2" w:space="0" w:color="E5E7EB"/>
-              <w:bottom w:val="single" w:sz="2" w:space="0" w:color="E5E7EB"/>
-              <w:right w:val="single" w:sz="2" w:space="0" w:color="E5E7EB"/>
-            </w:tcBorders>
-            <w:tcMar>
-              <w:top w:w="150" w:type="dxa"/>
-              <w:left w:w="0" w:type="dxa"/>
-              <w:bottom w:w="150" w:type="dxa"/>
-              <w:right w:w="15" w:type="dxa"/>
-            </w:tcMar>
-            <w:vAlign w:val="center"/>
-            <w:hideMark/>
-          </w:tcPr>
-          <w:p>
-            <w:r>
-              <w:t>Read More:</w:t>
-            </w:r>
-          </w:p>
-        </w:tc>
-      </w:tr>
-      <w:tr>
-        <w:tc>
-          <w:tcPr>
-            <w:tcW w:w="0" w:type="auto"/>
-            <w:tcBorders>
-              <w:top w:val="single" w:sz="2" w:space="0" w:color="E5E7EB"/>
-              <w:left w:val="single" w:sz="2" w:space="0" w:color="E5E7EB"/>
-              <w:bottom w:val="single" w:sz="2" w:space="0" w:color="E5E7EB"/>
-              <w:right w:val="single" w:sz="2" w:space="0" w:color="E5E7EB"/>
-            </w:tcBorders>
-            <w:tcMar>
-              <w:top w:w="150" w:type="dxa"/>
-              <w:left w:w="0" w:type="dxa"/>
-              <w:bottom w:w="150" w:type="dxa"/>
-              <w:right w:w="15" w:type="dxa"/>
-            </w:tcMar>
-            <w:vAlign w:val="center"/>
-            <w:hideMark/>
-          </w:tcPr>
-          <w:p>
-            <w:hyperlink r:id="rId13" w:tgtFrame="_blank" w:history="1">
-              <w:r>
-                <w:rPr>
-                  <w:rStyle w:val="Hyperlink"/>
-                </w:rPr>
-                <w:t>Carry-Trade Blowup Haunts Markets Rattled by Rapid Unwind</w:t>
-              </w:r>
-            </w:hyperlink>
-          </w:p>
-          <w:p>
-            <w:hyperlink r:id="rId14" w:tgtFrame="_blank" w:history="1">
-              <w:r>
-                <w:rPr>
-                  <w:rStyle w:val="Hyperlink"/>
-                </w:rPr>
-                <w:t xml:space="preserve">Japan Morphs </w:t>
-              </w:r>
-              <w:proofErr w:type="gramStart"/>
-              <w:r>
-                <w:rPr>
-                  <w:rStyle w:val="Hyperlink"/>
-                </w:rPr>
-                <w:t>Into</w:t>
-              </w:r>
-              <w:proofErr w:type="gramEnd"/>
-              <w:r>
-                <w:rPr>
-                  <w:rStyle w:val="Hyperlink"/>
-                </w:rPr>
-                <w:t xml:space="preserve"> the Center of Worry for Global Investors</w:t>
-              </w:r>
-            </w:hyperlink>
-          </w:p>
-          <w:p>
-            <w:hyperlink r:id="rId15" w:tgtFrame="_blank" w:history="1">
-              <w:r>
-                <w:rPr>
-                  <w:rStyle w:val="Hyperlink"/>
-                </w:rPr>
-                <w:t>$6.4 Trillion Wipeout Sows Fear ‘Great Unwind’ Is Just Starting</w:t>
-              </w:r>
-            </w:hyperlink>
-          </w:p>
-        </w:tc>
-      </w:tr>
-    </w:tbl>
-    <w:p>
-      <w:r>
-        <w:t>Even if comments from Ueda and Powell pave the way for investors to buy dollars for yen though, that doesn’t mean they will all rush to do so.</w:t>
+        <w:t xml:space="preserve">, </w:t>
+      </w:r>
+      <w:r>
+        <w:rPr>
+          <w:highlight w:val="green"/>
+        </w:rPr>
+        <w:t xml:space="preserve">which showed </w:t>
+      </w:r>
+      <w:r>
+        <w:rPr>
+          <w:color w:val="FF0000"/>
+          <w:highlight w:val="green"/>
+        </w:rPr>
+        <w:t xml:space="preserve">speculative </w:t>
+      </w:r>
+      <w:r>
+        <w:rPr>
+          <w:highlight w:val="green"/>
+        </w:rPr>
+        <w:t xml:space="preserve">traders pulling back sharply on </w:t>
+      </w:r>
+      <w:r>
+        <w:rPr>
+          <w:color w:val="FF0000"/>
+          <w:highlight w:val="green"/>
+        </w:rPr>
+        <w:t xml:space="preserve">bearish </w:t>
+      </w:r>
+      <w:r>
+        <w:rPr>
+          <w:highlight w:val="green"/>
+        </w:rPr>
+        <w:t>yen bets during the week to Aug. 6</w:t>
+      </w:r>
+      <w:r>
+        <w:rPr>
+          <w:rFonts w:hint="eastAsia"/>
+          <w:highlight w:val="green"/>
+        </w:rPr>
+        <w:t xml:space="preserve"> </w:t>
+      </w:r>
+      <w:r>
+        <w:rPr>
+          <w:rFonts w:hint="eastAsia"/>
+          <w:highlight w:val="green"/>
+        </w:rPr>
+        <w:t>顯示投機的交易者迅速拉回熊市的日元賭注在這個星期到</w:t>
+      </w:r>
+      <w:r>
+        <w:rPr>
+          <w:rFonts w:hint="eastAsia"/>
+          <w:highlight w:val="green"/>
+        </w:rPr>
+        <w:t>8/6</w:t>
+      </w:r>
+      <w:r>
+        <w:rPr>
+          <w:highlight w:val="green"/>
+        </w:rPr>
+        <w:t>.</w:t>
       </w:r>
     </w:p>
     <w:p>
       <w:r>
-        <w:t>M&amp;G Investment Management, which has pared some bullish positions on the yen, says that while the currency is undervalued, it might remain so for a while yet.</w:t>
+        <w:t>Even if comments from Ueda and Powell pave the way for investors to buy dollars for yen though, that doesn’t mean they will all rush to do so.</w:t>
       </w:r>
     </w:p>
     <w:p>
       <w:r>
-        <w:t xml:space="preserve">Japan’s currency “is really cheap, but we’re not foolish enough to think that it is going to ping back down to fair value anytime soon,” said Jim </w:t>
-      </w:r>
-      <w:proofErr w:type="spellStart"/>
-      <w:r>
-        <w:t>Leaviss</w:t>
-      </w:r>
-      <w:proofErr w:type="spellEnd"/>
-      <w:r>
-        <w:t>, one of Britain’s most well-known bond investors and head of fixed income at M&amp;G.</w:t>
+        <w:t xml:space="preserve">M&amp;G Investment Management, </w:t>
+      </w:r>
+      <w:r>
+        <w:rPr>
+          <w:highlight w:val="green"/>
+        </w:rPr>
+        <w:t xml:space="preserve">which has </w:t>
+      </w:r>
+      <w:r>
+        <w:rPr>
+          <w:color w:val="FF0000"/>
+          <w:highlight w:val="green"/>
+        </w:rPr>
+        <w:t xml:space="preserve">pared </w:t>
+      </w:r>
+      <w:r>
+        <w:rPr>
+          <w:highlight w:val="green"/>
+        </w:rPr>
+        <w:t xml:space="preserve">some </w:t>
+      </w:r>
+      <w:r>
+        <w:rPr>
+          <w:color w:val="FF0000"/>
+          <w:highlight w:val="green"/>
+        </w:rPr>
+        <w:t xml:space="preserve">bullish </w:t>
+      </w:r>
+      <w:r>
+        <w:rPr>
+          <w:highlight w:val="green"/>
+        </w:rPr>
+        <w:t>positions on the yen, says that while the currency is undervalued, it might remain so for a while yet.</w:t>
       </w:r>
     </w:p>
     <w:p>
       <w:r>
+        <w:t xml:space="preserve">Japan’s currency “is really cheap, but we’re not foolish enough to think that it is going to </w:t>
+      </w:r>
+      <w:r>
+        <w:rPr>
+          <w:highlight w:val="green"/>
+        </w:rPr>
+        <w:t xml:space="preserve">ping back down to </w:t>
+      </w:r>
+      <w:r>
+        <w:rPr>
+          <w:color w:val="FF0000"/>
+          <w:highlight w:val="green"/>
+        </w:rPr>
+        <w:t>fair valu</w:t>
+      </w:r>
+      <w:r>
+        <w:rPr>
+          <w:highlight w:val="green"/>
+        </w:rPr>
+        <w:t>e anytime soon</w:t>
+      </w:r>
+      <w:r>
+        <w:t xml:space="preserve">,” said Jim </w:t>
+      </w:r>
+      <w:proofErr w:type="spellStart"/>
+      <w:r>
+        <w:t>Leaviss</w:t>
+      </w:r>
+      <w:proofErr w:type="spellEnd"/>
+      <w:r>
+        <w:t>, one of Britain’s most well-known bond investors and head of fixed income at M&amp;G.</w:t>
+      </w:r>
+    </w:p>
+    <w:p>
+      <w:r>
         <w:t xml:space="preserve">For Nick </w:t>
       </w:r>
       <w:proofErr w:type="spellStart"/>
@@ -836,7 +929,16 @@
       </w:r>
       <w:proofErr w:type="spellEnd"/>
       <w:r>
-        <w:t> from ATFX, there’s already evidence that investors are reloading yen shorts as part of their strategy to buy higher-yielding assets. “The carry trade is still very relevant,” said the chief analyst in Sydney.</w:t>
+        <w:t xml:space="preserve"> from ATFX, there’s already evidence that investors are reloading yen shorts as part of their strategy to buy higher-yielding assets. “The carry trade is still very </w:t>
+      </w:r>
+      <w:r>
+        <w:rPr>
+          <w:color w:val="FF0000"/>
+        </w:rPr>
+        <w:t>relevant</w:t>
+      </w:r>
+      <w:r>
+        <w:t>,” said the chief analyst in Sydney.</w:t>
       </w:r>
     </w:p>
     <w:p/>

</xml_diff>

<commit_message>
vault backup: 2024-08-17 21:27:35
</commit_message>
<xml_diff>
--- a/language/2024-08-16.docx
+++ b/language/2024-08-16.docx
@@ -5,316 +5,6 @@
     <w:p>
       <w:pPr>
         <w:rPr>
-          <w:rFonts w:eastAsia="DengXian" w:hint="eastAsia"/>
-          <w:b/>
-          <w:bCs/>
-        </w:rPr>
-      </w:pPr>
-      <w:r>
-        <w:rPr>
-          <w:rFonts w:eastAsia="DengXian"/>
-          <w:b/>
-          <w:bCs/>
-          <w:highlight w:val="green"/>
-        </w:rPr>
-        <w:t xml:space="preserve">Carry Trade That </w:t>
-      </w:r>
-      <w:r>
-        <w:rPr>
-          <w:rFonts w:eastAsia="DengXian"/>
-          <w:b/>
-          <w:bCs/>
-          <w:color w:val="FF0000"/>
-          <w:highlight w:val="green"/>
-        </w:rPr>
-        <w:t xml:space="preserve">Blew Up </w:t>
-      </w:r>
-      <w:r>
-        <w:rPr>
-          <w:rFonts w:eastAsia="DengXian"/>
-          <w:b/>
-          <w:bCs/>
-          <w:highlight w:val="green"/>
-        </w:rPr>
-        <w:t>Markets Is Attracting Hedge Funds Again</w:t>
-      </w:r>
-      <w:r>
-        <w:rPr>
-          <w:rFonts w:eastAsia="DengXian" w:hint="eastAsia"/>
-          <w:b/>
-          <w:bCs/>
-        </w:rPr>
-        <w:t xml:space="preserve"> </w:t>
-      </w:r>
-      <w:r>
-        <w:rPr>
-          <w:rFonts w:eastAsia="DengXian" w:hint="eastAsia"/>
-          <w:b/>
-          <w:bCs/>
-          <w:highlight w:val="green"/>
-        </w:rPr>
-        <w:t>重啓市場的套利交易正在</w:t>
-      </w:r>
-      <w:r>
-        <w:rPr>
-          <w:rFonts w:eastAsia="DengXian" w:hint="eastAsia"/>
-          <w:b/>
-          <w:bCs/>
-          <w:highlight w:val="green"/>
-        </w:rPr>
-        <w:t>重新</w:t>
-      </w:r>
-      <w:r>
-        <w:rPr>
-          <w:rFonts w:eastAsia="DengXian" w:hint="eastAsia"/>
-          <w:b/>
-          <w:bCs/>
-          <w:highlight w:val="green"/>
-        </w:rPr>
-        <w:t>吸引風險投資基金</w:t>
-      </w:r>
-    </w:p>
-    <w:p>
-      <w:pPr>
-        <w:numPr>
-          <w:ilvl w:val="0"/>
-          <w:numId w:val="4"/>
-        </w:numPr>
-        <w:rPr>
-          <w:rFonts w:eastAsia="DengXian"/>
-        </w:rPr>
-      </w:pPr>
-      <w:r>
-        <w:rPr>
-          <w:rFonts w:eastAsia="DengXian"/>
-        </w:rPr>
-        <w:t>Yen shorts have risen around 30 to 40% in past week, ATFX says</w:t>
-      </w:r>
-    </w:p>
-    <w:p>
-      <w:pPr>
-        <w:numPr>
-          <w:ilvl w:val="0"/>
-          <w:numId w:val="4"/>
-        </w:numPr>
-        <w:rPr>
-          <w:rFonts w:eastAsia="DengXian"/>
-        </w:rPr>
-      </w:pPr>
-      <w:r>
-        <w:rPr>
-          <w:rFonts w:eastAsia="DengXian"/>
-        </w:rPr>
-        <w:t xml:space="preserve">Any hint of BOJ keeping rates on hold may </w:t>
-      </w:r>
-      <w:r>
-        <w:rPr>
-          <w:rFonts w:eastAsia="DengXian"/>
-          <w:color w:val="FF0000"/>
-        </w:rPr>
-        <w:t xml:space="preserve">embolden </w:t>
-      </w:r>
-      <w:r>
-        <w:rPr>
-          <w:rFonts w:eastAsia="DengXian"/>
-        </w:rPr>
-        <w:t>yen sellers</w:t>
-      </w:r>
-    </w:p>
-    <w:p>
-      <w:pPr>
-        <w:rPr>
-          <w:rFonts w:eastAsia="DengXian"/>
-        </w:rPr>
-      </w:pPr>
-    </w:p>
-    <w:p>
-      <w:pPr>
-        <w:rPr>
-          <w:rFonts w:eastAsia="DengXian"/>
-          <w:highlight w:val="green"/>
-        </w:rPr>
-      </w:pPr>
-      <w:r>
-        <w:t xml:space="preserve">Japan’s currency has weakened more than 5% against the dollar since Aug. 5, </w:t>
-      </w:r>
-      <w:r>
-        <w:rPr>
-          <w:highlight w:val="green"/>
-        </w:rPr>
-        <w:t xml:space="preserve">when a </w:t>
-      </w:r>
-      <w:r>
-        <w:rPr>
-          <w:color w:val="FF0000"/>
-          <w:highlight w:val="green"/>
-        </w:rPr>
-        <w:t xml:space="preserve">cocktail </w:t>
-      </w:r>
-      <w:r>
-        <w:rPr>
-          <w:highlight w:val="green"/>
-        </w:rPr>
-        <w:t xml:space="preserve">of hawkish Japan monetary policy moves, </w:t>
-      </w:r>
-      <w:r>
-        <w:rPr>
-          <w:color w:val="FF0000"/>
-          <w:highlight w:val="green"/>
-        </w:rPr>
-        <w:t xml:space="preserve">jitters </w:t>
-      </w:r>
-      <w:r>
-        <w:rPr>
-          <w:highlight w:val="green"/>
-        </w:rPr>
-        <w:t xml:space="preserve">around US earnings and a feeble jobs report </w:t>
-      </w:r>
-      <w:r>
-        <w:rPr>
-          <w:color w:val="FF0000"/>
-          <w:highlight w:val="green"/>
-        </w:rPr>
-        <w:t xml:space="preserve">catapulted </w:t>
-      </w:r>
-      <w:r>
-        <w:rPr>
-          <w:highlight w:val="green"/>
-        </w:rPr>
-        <w:t xml:space="preserve">the yen to a seven-month </w:t>
-      </w:r>
-      <w:proofErr w:type="gramStart"/>
-      <w:r>
-        <w:rPr>
-          <w:highlight w:val="green"/>
-        </w:rPr>
-        <w:t>high</w:t>
-      </w:r>
-      <w:r>
-        <w:rPr>
-          <w:rFonts w:eastAsia="DengXian" w:hint="eastAsia"/>
-          <w:highlight w:val="green"/>
-        </w:rPr>
-        <w:t>.</w:t>
-      </w:r>
-      <w:r>
-        <w:rPr>
-          <w:rFonts w:eastAsia="DengXian" w:hint="eastAsia"/>
-          <w:highlight w:val="green"/>
-        </w:rPr>
-        <w:t>當鷹派的日本貨幣政策移動</w:t>
-      </w:r>
-      <w:proofErr w:type="gramEnd"/>
-      <w:r>
-        <w:rPr>
-          <w:rFonts w:eastAsia="DengXian" w:hint="eastAsia"/>
-          <w:highlight w:val="green"/>
-        </w:rPr>
-        <w:t>,US</w:t>
-      </w:r>
-      <w:r>
-        <w:rPr>
-          <w:rFonts w:eastAsia="DengXian" w:hint="eastAsia"/>
-          <w:highlight w:val="green"/>
-        </w:rPr>
-        <w:t>獲利的抖動和虛弱的工作報告使日元達到</w:t>
-      </w:r>
-      <w:r>
-        <w:rPr>
-          <w:rFonts w:eastAsia="DengXian" w:hint="eastAsia"/>
-          <w:highlight w:val="green"/>
-        </w:rPr>
-        <w:t>7</w:t>
-      </w:r>
-      <w:r>
-        <w:rPr>
-          <w:rFonts w:eastAsia="DengXian" w:hint="eastAsia"/>
-          <w:highlight w:val="green"/>
-        </w:rPr>
-        <w:t>個月新高</w:t>
-      </w:r>
-    </w:p>
-    <w:p>
-      <w:r>
-        <w:rPr>
-          <w:highlight w:val="green"/>
-        </w:rPr>
-        <w:t>“There has been a notable move back” into carry trades after US retail sales data </w:t>
-      </w:r>
-      <w:hyperlink r:id="rId8" w:tgtFrame="_blank" w:history="1">
-        <w:r>
-          <w:rPr>
-            <w:rStyle w:val="Hyperlink"/>
-            <w:highlight w:val="green"/>
-          </w:rPr>
-          <w:t>beat estimates</w:t>
-        </w:r>
-      </w:hyperlink>
-      <w:r>
-        <w:rPr>
-          <w:rFonts w:ascii="DengXian" w:eastAsia="DengXian" w:hAnsi="DengXian" w:hint="eastAsia"/>
-          <w:highlight w:val="green"/>
-        </w:rPr>
-        <w:t>明顯回到套利交易在US零售數據高於預期</w:t>
-      </w:r>
-      <w:r>
-        <w:t xml:space="preserve">, said Antony Foster, head of Group-of-10 spot trading at Nomura in London. Multiple accounts have sold yen to buy the Australian dollar and </w:t>
-      </w:r>
-      <w:r>
-        <w:rPr>
-          <w:color w:val="FF0000"/>
-        </w:rPr>
-        <w:t>sterling</w:t>
-      </w:r>
-      <w:r>
-        <w:t>, he said.</w:t>
-      </w:r>
-    </w:p>
-    <w:p>
-      <w:pPr>
-        <w:rPr>
-          <w:rFonts w:eastAsia="DengXian"/>
-        </w:rPr>
-      </w:pPr>
-      <w:r>
-        <w:t xml:space="preserve">ATFX Global Markets has seen around a 30% to 40% rise in yen shorts in the past week, </w:t>
-      </w:r>
-      <w:r>
-        <w:rPr>
-          <w:highlight w:val="green"/>
-        </w:rPr>
-        <w:t xml:space="preserve">with a big chunk of the </w:t>
-      </w:r>
-      <w:r>
-        <w:rPr>
-          <w:color w:val="FF0000"/>
-          <w:highlight w:val="green"/>
-        </w:rPr>
-        <w:t xml:space="preserve">bets </w:t>
-      </w:r>
-      <w:r>
-        <w:rPr>
-          <w:highlight w:val="green"/>
-        </w:rPr>
-        <w:t>driven by hedge funds and high net worth investor clients.</w:t>
-      </w:r>
-      <w:r>
-        <w:rPr>
-          <w:rFonts w:eastAsia="DengXian" w:hint="eastAsia"/>
-        </w:rPr>
-        <w:t xml:space="preserve"> </w:t>
-      </w:r>
-      <w:r>
-        <w:rPr>
-          <w:rFonts w:eastAsia="DengXian" w:hint="eastAsia"/>
-          <w:highlight w:val="green"/>
-        </w:rPr>
-        <w:t>與一大塊被風險投資和高净資產的投資者的賭注</w:t>
-      </w:r>
-    </w:p>
-    <w:p>
-      <w:pPr>
-        <w:rPr>
           <w:rFonts w:eastAsia="DengXian"/>
         </w:rPr>
       </w:pPr>
@@ -364,7 +54,7 @@
       <w:r>
         <w:t>is whether the Bank of Japan will hike interest rates again this year. BOJ Deputy Governor Shinichi Uchida has already </w:t>
       </w:r>
-      <w:hyperlink r:id="rId9" w:tgtFrame="_blank" w:history="1">
+      <w:hyperlink r:id="rId8" w:tgtFrame="_blank" w:history="1">
         <w:r>
           <w:rPr>
             <w:rStyle w:val="Hyperlink"/>
@@ -469,7 +159,7 @@
         </w:rPr>
         <w:t>Traders may get further clarity on the trade this week with BOJ Governor Kazuo Ueda due to </w:t>
       </w:r>
-      <w:hyperlink r:id="rId10" w:tgtFrame="_blank" w:history="1">
+      <w:hyperlink r:id="rId9" w:tgtFrame="_blank" w:history="1">
         <w:r>
           <w:rPr>
             <w:rStyle w:val="Hyperlink"/>
@@ -711,67 +401,12 @@
         <w:t>,” says Foster at Nomura.</w:t>
       </w:r>
     </w:p>
+    <w:p/>
     <w:p>
       <w:r>
-        <w:rPr>
-          <w:noProof/>
-        </w:rPr>
-        <w:lastRenderedPageBreak/>
-        <w:drawing>
-          <wp:inline distT="0" distB="0" distL="0" distR="0" wp14:anchorId="7936829F" wp14:editId="3B3DF3D1">
-            <wp:extent cx="6858000" cy="3858895"/>
-            <wp:effectExtent l="0" t="0" r="0" b="8255"/>
-            <wp:docPr id="770971830" name="Picture 3" descr="A graph showing the growth of the stock market&#10;&#10;Description automatically generated"/>
-            <wp:cNvGraphicFramePr>
-              <a:graphicFrameLocks xmlns:a="http://schemas.openxmlformats.org/drawingml/2006/main" noChangeAspect="1"/>
-            </wp:cNvGraphicFramePr>
-            <a:graphic xmlns:a="http://schemas.openxmlformats.org/drawingml/2006/main">
-              <a:graphicData uri="http://schemas.openxmlformats.org/drawingml/2006/picture">
-                <pic:pic xmlns:pic="http://schemas.openxmlformats.org/drawingml/2006/picture">
-                  <pic:nvPicPr>
-                    <pic:cNvPr id="770971830" name="Picture 3" descr="A graph showing the growth of the stock market&#10;&#10;Description automatically generated"/>
-                    <pic:cNvPicPr>
-                      <a:picLocks noChangeAspect="1" noChangeArrowheads="1"/>
-                    </pic:cNvPicPr>
-                  </pic:nvPicPr>
-                  <pic:blipFill>
-                    <a:blip r:embed="rId11">
-                      <a:extLst>
-                        <a:ext uri="{28A0092B-C50C-407E-A947-70E740481C1C}">
-                          <a14:useLocalDpi xmlns:a14="http://schemas.microsoft.com/office/drawing/2010/main" val="0"/>
-                        </a:ext>
-                      </a:extLst>
-                    </a:blip>
-                    <a:srcRect/>
-                    <a:stretch>
-                      <a:fillRect/>
-                    </a:stretch>
-                  </pic:blipFill>
-                  <pic:spPr bwMode="auto">
-                    <a:xfrm>
-                      <a:off x="0" y="0"/>
-                      <a:ext cx="6858000" cy="3858895"/>
-                    </a:xfrm>
-                    <a:prstGeom prst="rect">
-                      <a:avLst/>
-                    </a:prstGeom>
-                    <a:noFill/>
-                    <a:ln>
-                      <a:noFill/>
-                    </a:ln>
-                  </pic:spPr>
-                </pic:pic>
-              </a:graphicData>
-            </a:graphic>
-          </wp:inline>
-        </w:drawing>
-      </w:r>
-    </w:p>
-    <w:p>
-      <w:r>
         <w:t>The fragility was evident in the latest Commodity Futures Trading Commission </w:t>
       </w:r>
-      <w:hyperlink r:id="rId12" w:tgtFrame="_blank" w:history="1">
+      <w:hyperlink r:id="rId10" w:tgtFrame="_blank" w:history="1">
         <w:r>
           <w:rPr>
             <w:rStyle w:val="Hyperlink"/>

</xml_diff>